<commit_message>
Cross-reference between docker cp and mount added
</commit_message>
<xml_diff>
--- a/Docker/Windows/Docker Tips and Tricks.docx
+++ b/Docker/Windows/Docker Tips and Tricks.docx
@@ -2834,19 +2834,7 @@
           <w:rPr>
             <w:rStyle w:val="Hyperlink"/>
           </w:rPr>
-          <w:t xml:space="preserve"> cont</w:t>
-        </w:r>
-        <w:r>
-          <w:rPr>
-            <w:rStyle w:val="Hyperlink"/>
-          </w:rPr>
-          <w:t>a</w:t>
-        </w:r>
-        <w:r>
-          <w:rPr>
-            <w:rStyle w:val="Hyperlink"/>
-          </w:rPr>
-          <w:t>iner</w:t>
+          <w:t xml:space="preserve"> container</w:t>
         </w:r>
       </w:hyperlink>
       <w:r>
@@ -9153,10 +9141,10 @@
         <w:pStyle w:val="Heading1"/>
       </w:pPr>
       <w:bookmarkStart w:id="28" w:name="_Publishing_docker_image"/>
-      <w:bookmarkStart w:id="29" w:name="_Toc26338517"/>
-      <w:bookmarkStart w:id="30" w:name="_Copy_files_between"/>
+      <w:bookmarkStart w:id="29" w:name="_Copy_files_between"/>
+      <w:bookmarkStart w:id="30" w:name="_Toc26338517"/>
       <w:bookmarkEnd w:id="28"/>
-      <w:bookmarkEnd w:id="30"/>
+      <w:bookmarkEnd w:id="29"/>
       <w:r>
         <w:lastRenderedPageBreak/>
         <w:t xml:space="preserve">Copy files between host </w:t>
@@ -9177,7 +9165,7 @@
       <w:r>
         <w:t xml:space="preserve"> container</w:t>
       </w:r>
-      <w:bookmarkEnd w:id="29"/>
+      <w:bookmarkEnd w:id="30"/>
       <w:r>
         <w:br/>
       </w:r>
@@ -9313,16 +9301,7 @@
           <w:sz w:val="20"/>
           <w:szCs w:val="20"/>
         </w:rPr>
-        <w:t>\</w:t>
-      </w:r>
-      <w:r>
-        <w:rPr>
-          <w:rFonts w:ascii="Courier New" w:hAnsi="Courier New" w:cs="Courier New"/>
-          <w:color w:val="3F7F5F"/>
-          <w:sz w:val="20"/>
-          <w:szCs w:val="20"/>
-        </w:rPr>
-        <w:t>etc</w:t>
+        <w:t>\etc</w:t>
       </w:r>
     </w:p>
     <w:p>
@@ -9390,43 +9369,7 @@
           <w:sz w:val="20"/>
           <w:szCs w:val="20"/>
         </w:rPr>
-        <w:t>\\dump\\</w:t>
-      </w:r>
-      <w:r>
-        <w:rPr>
-          <w:rFonts w:ascii="Courier New" w:hAnsi="Courier New" w:cs="Courier New"/>
-          <w:color w:val="3F7F5F"/>
-          <w:sz w:val="20"/>
-          <w:szCs w:val="20"/>
-        </w:rPr>
-        <w:t>test</w:t>
-      </w:r>
-      <w:r>
-        <w:rPr>
-          <w:rFonts w:ascii="Courier New" w:hAnsi="Courier New" w:cs="Courier New"/>
-          <w:color w:val="3F7F5F"/>
-          <w:sz w:val="20"/>
-          <w:szCs w:val="20"/>
-        </w:rPr>
-        <w:t xml:space="preserve">.db </w:t>
-      </w:r>
-      <w:r>
-        <w:rPr>
-          <w:rFonts w:ascii="Courier New" w:hAnsi="Courier New" w:cs="Courier New"/>
-          <w:color w:val="3F7F5F"/>
-          <w:sz w:val="20"/>
-          <w:szCs w:val="20"/>
-        </w:rPr>
-        <w:t>container-name</w:t>
-      </w:r>
-      <w:r>
-        <w:rPr>
-          <w:rFonts w:ascii="Courier New" w:hAnsi="Courier New" w:cs="Courier New"/>
-          <w:color w:val="3F7F5F"/>
-          <w:sz w:val="20"/>
-          <w:szCs w:val="20"/>
-        </w:rPr>
-        <w:t>:/</w:t>
+        <w:t>\\dump\\test.db container-name:/</w:t>
       </w:r>
       <w:proofErr w:type="spellStart"/>
       <w:r>
@@ -9512,10 +9455,7 @@
         <w:spacing w:after="0" w:line="240" w:lineRule="auto"/>
       </w:pPr>
       <w:r>
-        <w:t>If you host OS is</w:t>
-      </w:r>
-      <w:r>
-        <w:t xml:space="preserve"> </w:t>
+        <w:t xml:space="preserve">If you host OS is </w:t>
       </w:r>
       <w:proofErr w:type="gramStart"/>
       <w:r>
@@ -9583,23 +9523,7 @@
             <w:rFonts w:asciiTheme="majorBidi" w:hAnsiTheme="majorBidi" w:cstheme="majorBidi"/>
             <w:szCs w:val="28"/>
           </w:rPr>
-          <w:t xml:space="preserve">command. On Windows, you </w:t>
-        </w:r>
-        <w:r>
-          <w:rPr>
-            <w:rStyle w:val="Hyperlink"/>
-            <w:rFonts w:asciiTheme="majorBidi" w:hAnsiTheme="majorBidi" w:cstheme="majorBidi"/>
-            <w:szCs w:val="28"/>
-          </w:rPr>
-          <w:t>s</w:t>
-        </w:r>
-        <w:r>
-          <w:rPr>
-            <w:rStyle w:val="Hyperlink"/>
-            <w:rFonts w:asciiTheme="majorBidi" w:hAnsiTheme="majorBidi" w:cstheme="majorBidi"/>
-            <w:szCs w:val="28"/>
-          </w:rPr>
-          <w:t>hould use `</w:t>
+          <w:t>command. On Windows, you should use `</w:t>
         </w:r>
         <w:proofErr w:type="spellStart"/>
         <w:r>
@@ -9630,8 +9554,72 @@
           <w:szCs w:val="28"/>
         </w:rPr>
       </w:pPr>
+      <w:r>
+        <w:rPr>
+          <w:rFonts w:asciiTheme="majorBidi" w:hAnsiTheme="majorBidi" w:cstheme="majorBidi"/>
+          <w:szCs w:val="28"/>
+        </w:rPr>
+        <w:br/>
+        <w:t xml:space="preserve">See also </w:t>
+      </w:r>
+      <w:r>
+        <w:rPr>
+          <w:rFonts w:asciiTheme="majorBidi" w:hAnsiTheme="majorBidi" w:cstheme="majorBidi"/>
+          <w:szCs w:val="28"/>
+        </w:rPr>
+        <w:fldChar w:fldCharType="begin"/>
+      </w:r>
+      <w:r>
+        <w:rPr>
+          <w:rFonts w:asciiTheme="majorBidi" w:hAnsiTheme="majorBidi" w:cstheme="majorBidi"/>
+          <w:szCs w:val="28"/>
+        </w:rPr>
+        <w:instrText xml:space="preserve"> HYPERLINK  \l "_Mount" </w:instrText>
+      </w:r>
+      <w:r>
+        <w:rPr>
+          <w:rFonts w:asciiTheme="majorBidi" w:hAnsiTheme="majorBidi" w:cstheme="majorBidi"/>
+          <w:szCs w:val="28"/>
+        </w:rPr>
+      </w:r>
+      <w:r>
+        <w:rPr>
+          <w:rFonts w:asciiTheme="majorBidi" w:hAnsiTheme="majorBidi" w:cstheme="majorBidi"/>
+          <w:szCs w:val="28"/>
+        </w:rPr>
+        <w:fldChar w:fldCharType="separate"/>
+      </w:r>
+      <w:r>
+        <w:rPr>
+          <w:rStyle w:val="Hyperlink"/>
+          <w:rFonts w:asciiTheme="majorBidi" w:hAnsiTheme="majorBidi" w:cstheme="majorBidi"/>
+          <w:szCs w:val="28"/>
+        </w:rPr>
+        <w:t>mount</w:t>
+      </w:r>
+      <w:r>
+        <w:rPr>
+          <w:rFonts w:asciiTheme="majorBidi" w:hAnsiTheme="majorBidi" w:cstheme="majorBidi"/>
+          <w:szCs w:val="28"/>
+        </w:rPr>
+        <w:fldChar w:fldCharType="end"/>
+      </w:r>
       <w:bookmarkStart w:id="31" w:name="_GoBack"/>
       <w:bookmarkEnd w:id="31"/>
+      <w:r>
+        <w:rPr>
+          <w:rFonts w:asciiTheme="majorBidi" w:hAnsiTheme="majorBidi" w:cstheme="majorBidi"/>
+          <w:szCs w:val="28"/>
+        </w:rPr>
+        <w:t>.</w:t>
+      </w:r>
+      <w:r>
+        <w:rPr>
+          <w:rFonts w:asciiTheme="majorBidi" w:hAnsiTheme="majorBidi" w:cstheme="majorBidi"/>
+          <w:szCs w:val="28"/>
+        </w:rPr>
+        <w:br/>
+      </w:r>
     </w:p>
     <w:p>
       <w:pPr>
@@ -9641,13 +9629,7 @@
         <w:spacing w:after="0" w:line="240" w:lineRule="auto"/>
       </w:pPr>
       <w:r>
-        <w:t>Copy files/folders between a container and the local</w:t>
-      </w:r>
-      <w:r>
-        <w:t xml:space="preserve"> (aka host)</w:t>
-      </w:r>
-      <w:r>
-        <w:t xml:space="preserve"> </w:t>
+        <w:t xml:space="preserve">Copy files/folders between a container and the local (aka host) </w:t>
       </w:r>
       <w:proofErr w:type="spellStart"/>
       <w:r>
@@ -9655,13 +9637,7 @@
       </w:r>
       <w:proofErr w:type="spellEnd"/>
       <w:r>
-        <w:t xml:space="preserve">. </w:t>
-      </w:r>
-      <w:r>
-        <w:t>You can copy from the container’s file system</w:t>
-      </w:r>
-      <w:r>
-        <w:t xml:space="preserve"> (first command above copies single file from </w:t>
+        <w:t xml:space="preserve">. You can copy from the container’s file system (first command above copies single file from </w:t>
       </w:r>
       <w:proofErr w:type="spellStart"/>
       <w:r>
@@ -9669,16 +9645,7 @@
       </w:r>
       <w:proofErr w:type="spellEnd"/>
       <w:r>
-        <w:t xml:space="preserve"> container to host OS)</w:t>
-      </w:r>
-      <w:r>
-        <w:t xml:space="preserve"> to the local</w:t>
-      </w:r>
-      <w:r>
-        <w:t xml:space="preserve"> </w:t>
-      </w:r>
-      <w:r>
-        <w:t xml:space="preserve">(aka host) machine or the reverse, from the local (aka host) </w:t>
+        <w:t xml:space="preserve"> container to host OS) to the local (aka host) machine or the reverse, from the local (aka host) </w:t>
       </w:r>
       <w:proofErr w:type="spellStart"/>
       <w:r>
@@ -9686,10 +9653,7 @@
       </w:r>
       <w:proofErr w:type="spellEnd"/>
       <w:r>
-        <w:t xml:space="preserve"> to the</w:t>
-      </w:r>
-      <w:r>
-        <w:t xml:space="preserve"> </w:t>
+        <w:t xml:space="preserve"> to the </w:t>
       </w:r>
       <w:proofErr w:type="spellStart"/>
       <w:r>
@@ -9697,10 +9661,7 @@
       </w:r>
       <w:proofErr w:type="spellEnd"/>
       <w:r>
-        <w:t xml:space="preserve"> container</w:t>
-      </w:r>
-      <w:r>
-        <w:t xml:space="preserve"> (second command above recursively copies directory from host </w:t>
+        <w:t xml:space="preserve"> container (second command above recursively copies directory from host </w:t>
       </w:r>
       <w:proofErr w:type="spellStart"/>
       <w:r>
@@ -9723,8 +9684,6 @@
       </w:r>
       <w:r>
         <w:br/>
-      </w:r>
-      <w:r>
         <w:t xml:space="preserve">The </w:t>
       </w:r>
       <w:r>
@@ -9737,13 +9696,7 @@
         <w:t>container-name</w:t>
       </w:r>
       <w:r>
-        <w:t xml:space="preserve"> </w:t>
-      </w:r>
-      <w:r>
-        <w:t>can be a running or stopped container</w:t>
-      </w:r>
-      <w:r>
-        <w:t xml:space="preserve">. </w:t>
+        <w:t xml:space="preserve"> can be a running or stopped container. </w:t>
       </w:r>
     </w:p>
     <w:p>
@@ -10059,15 +10012,7 @@
           <w:sz w:val="28"/>
           <w:szCs w:val="28"/>
         </w:rPr>
-        <w:t xml:space="preserve"> </w:t>
-      </w:r>
-      <w:r>
-        <w:rPr>
-          <w:rFonts w:asciiTheme="majorBidi" w:hAnsiTheme="majorBidi" w:cstheme="majorBidi"/>
-          <w:sz w:val="28"/>
-          <w:szCs w:val="28"/>
-        </w:rPr>
-        <w:t xml:space="preserve">command in that directories are copied recursively with permissions preserved if possible. Ownership is set to the user and primary group at the destination. </w:t>
+        <w:t xml:space="preserve"> command in that directories are copied recursively with permissions preserved if possible. Ownership is set to the user and primary group at the destination. </w:t>
       </w:r>
     </w:p>
     <w:p>
@@ -13588,13 +13533,7 @@
         <w:rPr>
           <w:rFonts w:ascii="Courier New" w:hAnsi="Courier New" w:cs="Courier New"/>
         </w:rPr>
-        <w:t>p</w:t>
-      </w:r>
-      <w:r>
-        <w:rPr>
-          <w:rFonts w:ascii="Courier New" w:hAnsi="Courier New" w:cs="Courier New"/>
-        </w:rPr>
-        <w:t>wd</w:t>
+        <w:t>pwd</w:t>
       </w:r>
       <w:proofErr w:type="spellEnd"/>
       <w:r>
@@ -13932,7 +13871,7 @@
           <w:noProof/>
         </w:rPr>
         <w:drawing>
-          <wp:inline distT="0" distB="0" distL="0" distR="0" wp14:anchorId="229B120C" wp14:editId="32101813">
+          <wp:inline distT="0" distB="0" distL="0" distR="0" wp14:anchorId="02D5CF14" wp14:editId="5F75E9F0">
             <wp:extent cx="4812665" cy="4319270"/>
             <wp:effectExtent l="0" t="0" r="6985" b="5080"/>
             <wp:docPr id="1" name="Picture 1"/>
@@ -16090,6 +16029,8 @@
         <w:pStyle w:val="Heading3"/>
       </w:pPr>
       <w:bookmarkStart w:id="50" w:name="_Toc26338530"/>
+      <w:bookmarkStart w:id="51" w:name="_Mount"/>
+      <w:bookmarkEnd w:id="51"/>
       <w:r>
         <w:t>Mount</w:t>
       </w:r>
@@ -16466,6 +16407,66 @@
           <w:szCs w:val="28"/>
         </w:rPr>
         <w:t xml:space="preserve">. </w:t>
+      </w:r>
+    </w:p>
+    <w:p>
+      <w:pPr>
+        <w:pStyle w:val="HTMLPreformatted"/>
+        <w:shd w:val="clear" w:color="auto" w:fill="FFFFFF"/>
+        <w:rPr>
+          <w:rFonts w:asciiTheme="majorBidi" w:hAnsiTheme="majorBidi" w:cstheme="majorBidi"/>
+          <w:sz w:val="28"/>
+          <w:szCs w:val="28"/>
+        </w:rPr>
+      </w:pPr>
+    </w:p>
+    <w:p>
+      <w:pPr>
+        <w:pStyle w:val="HTMLPreformatted"/>
+        <w:shd w:val="clear" w:color="auto" w:fill="FFFFFF"/>
+        <w:rPr>
+          <w:rFonts w:asciiTheme="majorBidi" w:hAnsiTheme="majorBidi" w:cstheme="majorBidi"/>
+          <w:sz w:val="28"/>
+          <w:szCs w:val="28"/>
+        </w:rPr>
+      </w:pPr>
+      <w:r>
+        <w:rPr>
+          <w:rFonts w:asciiTheme="majorBidi" w:hAnsiTheme="majorBidi" w:cstheme="majorBidi"/>
+          <w:sz w:val="28"/>
+          <w:szCs w:val="28"/>
+        </w:rPr>
+        <w:t xml:space="preserve">See also </w:t>
+      </w:r>
+      <w:hyperlink w:anchor="_Publishing_docker_image" w:history="1">
+        <w:proofErr w:type="spellStart"/>
+        <w:r>
+          <w:rPr>
+            <w:rStyle w:val="Hyperlink"/>
+            <w:rFonts w:asciiTheme="majorBidi" w:hAnsiTheme="majorBidi" w:cstheme="majorBidi"/>
+            <w:sz w:val="28"/>
+            <w:szCs w:val="28"/>
+          </w:rPr>
+          <w:t>docker</w:t>
+        </w:r>
+        <w:proofErr w:type="spellEnd"/>
+        <w:r>
+          <w:rPr>
+            <w:rStyle w:val="Hyperlink"/>
+            <w:rFonts w:asciiTheme="majorBidi" w:hAnsiTheme="majorBidi" w:cstheme="majorBidi"/>
+            <w:sz w:val="28"/>
+            <w:szCs w:val="28"/>
+          </w:rPr>
+          <w:t xml:space="preserve"> cp</w:t>
+        </w:r>
+      </w:hyperlink>
+      <w:r>
+        <w:rPr>
+          <w:rFonts w:asciiTheme="majorBidi" w:hAnsiTheme="majorBidi" w:cstheme="majorBidi"/>
+          <w:sz w:val="28"/>
+          <w:szCs w:val="28"/>
+        </w:rPr>
+        <w:t>.</w:t>
       </w:r>
     </w:p>
     <w:p>
@@ -16777,9 +16778,9 @@
           <w:szCs w:val="28"/>
         </w:rPr>
       </w:pPr>
-      <w:bookmarkStart w:id="51" w:name="_Attaching_to_running_1"/>
-      <w:bookmarkStart w:id="52" w:name="_Toc26338531"/>
-      <w:bookmarkEnd w:id="51"/>
+      <w:bookmarkStart w:id="52" w:name="_Attaching_to_running_1"/>
+      <w:bookmarkStart w:id="53" w:name="_Toc26338531"/>
+      <w:bookmarkEnd w:id="52"/>
       <w:r>
         <w:rPr>
           <w:sz w:val="28"/>
@@ -16787,7 +16788,7 @@
         </w:rPr>
         <w:t>Attaching to running Docker container Advanced</w:t>
       </w:r>
-      <w:bookmarkEnd w:id="52"/>
+      <w:bookmarkEnd w:id="53"/>
       <w:r>
         <w:rPr>
           <w:sz w:val="28"/>
@@ -16804,9 +16805,9 @@
           <w:szCs w:val="28"/>
         </w:rPr>
       </w:pPr>
-      <w:bookmarkStart w:id="53" w:name="_Busy_wait"/>
-      <w:bookmarkStart w:id="54" w:name="_Toc26338532"/>
-      <w:bookmarkEnd w:id="53"/>
+      <w:bookmarkStart w:id="54" w:name="_Busy_wait"/>
+      <w:bookmarkStart w:id="55" w:name="_Toc26338532"/>
+      <w:bookmarkEnd w:id="54"/>
       <w:r>
         <w:rPr>
           <w:sz w:val="28"/>
@@ -16814,7 +16815,7 @@
         </w:rPr>
         <w:t>Busy wait</w:t>
       </w:r>
-      <w:bookmarkEnd w:id="54"/>
+      <w:bookmarkEnd w:id="55"/>
     </w:p>
     <w:p/>
     <w:p>
@@ -17650,7 +17651,7 @@
           <w:szCs w:val="28"/>
         </w:rPr>
       </w:pPr>
-      <w:bookmarkStart w:id="55" w:name="_Toc26338533"/>
+      <w:bookmarkStart w:id="56" w:name="_Toc26338533"/>
       <w:proofErr w:type="spellStart"/>
       <w:r>
         <w:rPr>
@@ -17660,20 +17661,20 @@
         <w:lastRenderedPageBreak/>
         <w:t>Misc</w:t>
       </w:r>
-      <w:bookmarkEnd w:id="55"/>
+      <w:bookmarkEnd w:id="56"/>
       <w:proofErr w:type="spellEnd"/>
     </w:p>
     <w:p>
       <w:pPr>
         <w:pStyle w:val="Heading3"/>
       </w:pPr>
-      <w:bookmarkStart w:id="56" w:name="_Network"/>
-      <w:bookmarkStart w:id="57" w:name="_Toc26338534"/>
-      <w:bookmarkEnd w:id="56"/>
+      <w:bookmarkStart w:id="57" w:name="_Network"/>
+      <w:bookmarkStart w:id="58" w:name="_Toc26338534"/>
+      <w:bookmarkEnd w:id="57"/>
       <w:r>
         <w:t>Network</w:t>
       </w:r>
-      <w:bookmarkEnd w:id="57"/>
+      <w:bookmarkEnd w:id="58"/>
     </w:p>
     <w:p>
       <w:r>
@@ -20591,7 +20592,7 @@
 </file>
 
 <file path=customXml/itemProps1.xml><?xml version="1.0" encoding="utf-8"?>
-<ds:datastoreItem xmlns:ds="http://schemas.openxmlformats.org/officeDocument/2006/customXml" ds:itemID="{70E68270-1462-4D90-9FDA-E5ABC77AA4AF}">
+<ds:datastoreItem xmlns:ds="http://schemas.openxmlformats.org/officeDocument/2006/customXml" ds:itemID="{103385B1-2CCC-4FB1-A85A-C88DD071C42F}">
   <ds:schemaRefs>
     <ds:schemaRef ds:uri="http://schemas.openxmlformats.org/officeDocument/2006/bibliography"/>
   </ds:schemaRefs>

</xml_diff>